<commit_message>
remove error from output screenshot
</commit_message>
<xml_diff>
--- a/src/hw-1/Assignment_1_Luis_Maria.docx
+++ b/src/hw-1/Assignment_1_Luis_Maria.docx
@@ -33,7 +33,7 @@
     </w:p>
     <w:p>
       <w:pPr>
-        <w:pStyle w:val="BodyText"/>
+        <w:pStyle w:val="CaptionedFigure"/>
       </w:pPr>
       <w:r>
         <w:drawing>
@@ -77,9 +77,19 @@
           </wp:inline>
         </w:drawing>
       </w:r>
-      <w:r>
-        <w:t xml:space="preserve"> </w:t>
-      </w:r>
+    </w:p>
+    <w:p>
+      <w:pPr>
+        <w:pStyle w:val="ImageCaption"/>
+      </w:pPr>
+      <w:r>
+        <w:t xml:space="preserve">alt text</w:t>
+      </w:r>
+    </w:p>
+    <w:p>
+      <w:pPr>
+        <w:pStyle w:val="BodyText"/>
+      </w:pPr>
     </w:p>
     <w:bookmarkEnd w:id="23"/>
     <w:bookmarkStart w:id="27" w:name="ls--l"/>
@@ -110,7 +120,7 @@
     </w:p>
     <w:p>
       <w:pPr>
-        <w:pStyle w:val="BodyText"/>
+        <w:pStyle w:val="CaptionedFigure"/>
       </w:pPr>
       <w:r>
         <w:drawing>
@@ -154,9 +164,19 @@
           </wp:inline>
         </w:drawing>
       </w:r>
-      <w:r>
-        <w:t xml:space="preserve"> </w:t>
-      </w:r>
+    </w:p>
+    <w:p>
+      <w:pPr>
+        <w:pStyle w:val="ImageCaption"/>
+      </w:pPr>
+      <w:r>
+        <w:t xml:space="preserve">alt text</w:t>
+      </w:r>
+    </w:p>
+    <w:p>
+      <w:pPr>
+        <w:pStyle w:val="BodyText"/>
+      </w:pPr>
     </w:p>
     <w:bookmarkEnd w:id="27"/>
     <w:bookmarkStart w:id="31" w:name="ls--a"/>
@@ -181,7 +201,7 @@
     </w:p>
     <w:p>
       <w:pPr>
-        <w:pStyle w:val="BodyText"/>
+        <w:pStyle w:val="CaptionedFigure"/>
       </w:pPr>
       <w:r>
         <w:drawing>
@@ -225,9 +245,19 @@
           </wp:inline>
         </w:drawing>
       </w:r>
-      <w:r>
-        <w:t xml:space="preserve"> </w:t>
-      </w:r>
+    </w:p>
+    <w:p>
+      <w:pPr>
+        <w:pStyle w:val="ImageCaption"/>
+      </w:pPr>
+      <w:r>
+        <w:t xml:space="preserve">alt text</w:t>
+      </w:r>
+    </w:p>
+    <w:p>
+      <w:pPr>
+        <w:pStyle w:val="BodyText"/>
+      </w:pPr>
     </w:p>
     <w:bookmarkEnd w:id="31"/>
     <w:bookmarkStart w:id="35" w:name="cd-tests"/>
@@ -288,7 +318,7 @@
     </w:p>
     <w:p>
       <w:pPr>
-        <w:pStyle w:val="BodyText"/>
+        <w:pStyle w:val="CaptionedFigure"/>
       </w:pPr>
       <w:r>
         <w:drawing>
@@ -332,9 +362,19 @@
           </wp:inline>
         </w:drawing>
       </w:r>
-      <w:r>
-        <w:t xml:space="preserve"> </w:t>
-      </w:r>
+    </w:p>
+    <w:p>
+      <w:pPr>
+        <w:pStyle w:val="ImageCaption"/>
+      </w:pPr>
+      <w:r>
+        <w:t xml:space="preserve">alt text</w:t>
+      </w:r>
+    </w:p>
+    <w:p>
+      <w:pPr>
+        <w:pStyle w:val="BodyText"/>
+      </w:pPr>
     </w:p>
     <w:bookmarkEnd w:id="35"/>
     <w:bookmarkStart w:id="39" w:name="pwd"/>
@@ -359,7 +399,7 @@
     </w:p>
     <w:p>
       <w:pPr>
-        <w:pStyle w:val="BodyText"/>
+        <w:pStyle w:val="CaptionedFigure"/>
       </w:pPr>
       <w:r>
         <w:drawing>
@@ -403,9 +443,19 @@
           </wp:inline>
         </w:drawing>
       </w:r>
-      <w:r>
-        <w:t xml:space="preserve"> </w:t>
-      </w:r>
+    </w:p>
+    <w:p>
+      <w:pPr>
+        <w:pStyle w:val="ImageCaption"/>
+      </w:pPr>
+      <w:r>
+        <w:t xml:space="preserve">alt text</w:t>
+      </w:r>
+    </w:p>
+    <w:p>
+      <w:pPr>
+        <w:pStyle w:val="BodyText"/>
+      </w:pPr>
     </w:p>
     <w:bookmarkEnd w:id="39"/>
     <w:bookmarkStart w:id="43" w:name="mkdir-example_dir"/>
@@ -448,7 +498,7 @@
     </w:p>
     <w:p>
       <w:pPr>
-        <w:pStyle w:val="BodyText"/>
+        <w:pStyle w:val="CaptionedFigure"/>
       </w:pPr>
       <w:r>
         <w:drawing>
@@ -492,9 +542,19 @@
           </wp:inline>
         </w:drawing>
       </w:r>
-      <w:r>
-        <w:t xml:space="preserve"> </w:t>
-      </w:r>
+    </w:p>
+    <w:p>
+      <w:pPr>
+        <w:pStyle w:val="ImageCaption"/>
+      </w:pPr>
+      <w:r>
+        <w:t xml:space="preserve">alt text</w:t>
+      </w:r>
+    </w:p>
+    <w:p>
+      <w:pPr>
+        <w:pStyle w:val="BodyText"/>
+      </w:pPr>
     </w:p>
     <w:bookmarkEnd w:id="43"/>
     <w:bookmarkStart w:id="47" w:name="ls--al-out"/>
@@ -585,7 +645,7 @@
     </w:p>
     <w:p>
       <w:pPr>
-        <w:pStyle w:val="BodyText"/>
+        <w:pStyle w:val="CaptionedFigure"/>
       </w:pPr>
       <w:r>
         <w:drawing>
@@ -629,9 +689,19 @@
           </wp:inline>
         </w:drawing>
       </w:r>
-      <w:r>
-        <w:t xml:space="preserve"> </w:t>
-      </w:r>
+    </w:p>
+    <w:p>
+      <w:pPr>
+        <w:pStyle w:val="ImageCaption"/>
+      </w:pPr>
+      <w:r>
+        <w:t xml:space="preserve">alt text</w:t>
+      </w:r>
+    </w:p>
+    <w:p>
+      <w:pPr>
+        <w:pStyle w:val="BodyText"/>
+      </w:pPr>
     </w:p>
     <w:bookmarkEnd w:id="47"/>
     <w:bookmarkStart w:id="51" w:name="more-out"/>
@@ -674,7 +744,7 @@
     </w:p>
     <w:p>
       <w:pPr>
-        <w:pStyle w:val="BodyText"/>
+        <w:pStyle w:val="CaptionedFigure"/>
       </w:pPr>
       <w:r>
         <w:drawing>
@@ -718,9 +788,19 @@
           </wp:inline>
         </w:drawing>
       </w:r>
-      <w:r>
-        <w:t xml:space="preserve"> </w:t>
-      </w:r>
+    </w:p>
+    <w:p>
+      <w:pPr>
+        <w:pStyle w:val="ImageCaption"/>
+      </w:pPr>
+      <w:r>
+        <w:t xml:space="preserve">alt text</w:t>
+      </w:r>
+    </w:p>
+    <w:p>
+      <w:pPr>
+        <w:pStyle w:val="BodyText"/>
+      </w:pPr>
     </w:p>
     <w:bookmarkEnd w:id="51"/>
     <w:bookmarkStart w:id="55" w:name="chmod-aw-out"/>
@@ -763,7 +843,7 @@
     </w:p>
     <w:p>
       <w:pPr>
-        <w:pStyle w:val="BodyText"/>
+        <w:pStyle w:val="CaptionedFigure"/>
       </w:pPr>
       <w:r>
         <w:drawing>
@@ -807,9 +887,19 @@
           </wp:inline>
         </w:drawing>
       </w:r>
-      <w:r>
-        <w:t xml:space="preserve"> </w:t>
-      </w:r>
+    </w:p>
+    <w:p>
+      <w:pPr>
+        <w:pStyle w:val="ImageCaption"/>
+      </w:pPr>
+      <w:r>
+        <w:t xml:space="preserve">alt text</w:t>
+      </w:r>
+    </w:p>
+    <w:p>
+      <w:pPr>
+        <w:pStyle w:val="BodyText"/>
+      </w:pPr>
     </w:p>
     <w:bookmarkEnd w:id="55"/>
     <w:bookmarkStart w:id="59" w:name="ls--al"/>
@@ -888,7 +978,7 @@
     </w:p>
     <w:p>
       <w:pPr>
-        <w:pStyle w:val="BodyText"/>
+        <w:pStyle w:val="CaptionedFigure"/>
       </w:pPr>
       <w:r>
         <w:drawing>
@@ -932,9 +1022,19 @@
           </wp:inline>
         </w:drawing>
       </w:r>
-      <w:r>
-        <w:t xml:space="preserve"> </w:t>
-      </w:r>
+    </w:p>
+    <w:p>
+      <w:pPr>
+        <w:pStyle w:val="ImageCaption"/>
+      </w:pPr>
+      <w:r>
+        <w:t xml:space="preserve">alt text</w:t>
+      </w:r>
+    </w:p>
+    <w:p>
+      <w:pPr>
+        <w:pStyle w:val="BodyText"/>
+      </w:pPr>
     </w:p>
     <w:bookmarkEnd w:id="59"/>
     <w:bookmarkEnd w:id="60"/>
@@ -1505,7 +1605,7 @@
       <w:r>
         <w:drawing>
           <wp:inline>
-            <wp:extent cx="5334000" cy="2101807"/>
+            <wp:extent cx="4841507" cy="1963553"/>
             <wp:effectExtent b="0" l="0" r="0" t="0"/>
             <wp:docPr descr="alt text" title="" id="63" name="Picture"/>
             <a:graphic>
@@ -1526,7 +1626,7 @@
                   <pic:spPr bwMode="auto">
                     <a:xfrm>
                       <a:off x="0" y="0"/>
-                      <a:ext cx="5334000" cy="2101807"/>
+                      <a:ext cx="4841507" cy="1963553"/>
                     </a:xfrm>
                     <a:prstGeom prst="rect">
                       <a:avLst/>

</xml_diff>